<commit_message>
pushed final versin of project report
Signed-off-by: sinead-dotcom <73755651+sinead-dotcom@users.noreply.github.com>
</commit_message>
<xml_diff>
--- a/doc/old/individual-pages.docx
+++ b/doc/old/individual-pages.docx
@@ -2,150 +2,6 @@
 <file path=word/document.xml><?xml version="1.0" encoding="utf-8"?>
 <w:document xmlns:wpc="http://schemas.microsoft.com/office/word/2010/wordprocessingCanvas" xmlns:cx="http://schemas.microsoft.com/office/drawing/2014/chartex" xmlns:cx1="http://schemas.microsoft.com/office/drawing/2015/9/8/chartex" xmlns:cx2="http://schemas.microsoft.com/office/drawing/2015/10/21/chartex" xmlns:cx3="http://schemas.microsoft.com/office/drawing/2016/5/9/chartex" xmlns:cx4="http://schemas.microsoft.com/office/drawing/2016/5/10/chartex" xmlns:cx5="http://schemas.microsoft.com/office/drawing/2016/5/11/chartex" xmlns:cx6="http://schemas.microsoft.com/office/drawing/2016/5/12/chartex" xmlns:cx7="http://schemas.microsoft.com/office/drawing/2016/5/13/chartex" xmlns:cx8="http://schemas.microsoft.com/office/drawing/2016/5/14/chartex" xmlns:mc="http://schemas.openxmlformats.org/markup-compatibility/2006" xmlns:aink="http://schemas.microsoft.com/office/drawing/2016/ink" xmlns:am3d="http://schemas.microsoft.com/office/drawing/2017/model3d" xmlns:o="urn:schemas-microsoft-com:office:office" xmlns:r="http://schemas.openxmlformats.org/officeDocument/2006/relationships" xmlns:m="http://schemas.openxmlformats.org/officeDocument/2006/math" xmlns:v="urn:schemas-microsoft-com:vml" xmlns:wp14="http://schemas.microsoft.com/office/word/2010/wordprocessingDrawing" xmlns:wp="http://schemas.openxmlformats.org/drawingml/2006/wordprocessingDrawing" xmlns:w10="urn:schemas-microsoft-com:office:word" xmlns:w="http://schemas.openxmlformats.org/wordprocessingml/2006/main" xmlns:w14="http://schemas.microsoft.com/office/word/2010/wordml" xmlns:w15="http://schemas.microsoft.com/office/word/2012/wordml" xmlns:w16cex="http://schemas.microsoft.com/office/word/2018/wordml/cex" xmlns:w16cid="http://schemas.microsoft.com/office/word/2016/wordml/cid" xmlns:w16="http://schemas.microsoft.com/office/word/2018/wordml" xmlns:w16se="http://schemas.microsoft.com/office/word/2015/wordml/symex" xmlns:wpg="http://schemas.microsoft.com/office/word/2010/wordprocessingGroup" xmlns:wpi="http://schemas.microsoft.com/office/word/2010/wordprocessingInk" xmlns:wne="http://schemas.microsoft.com/office/word/2006/wordml" xmlns:wps="http://schemas.microsoft.com/office/word/2010/wordprocessingShape" mc:Ignorable="w14 w15 w16se w16cid w16 w16cex wp14">
   <w:body>
-    <w:p>
-      <w:pPr>
-        <w:pBdr>
-          <w:bottom w:val="single" w:sz="6" w:space="1" w:color="auto"/>
-        </w:pBdr>
-        <w:rPr>
-          <w:rFonts w:ascii="Lao UI" w:hAnsi="Lao UI" w:cs="Lao UI"/>
-        </w:rPr>
-      </w:pPr>
-      <w:r>
-        <w:rPr>
-          <w:rFonts w:ascii="Lao UI" w:hAnsi="Lao UI" w:cs="Lao UI"/>
-        </w:rPr>
-        <w:t>Individual pages: Rob</w:t>
-      </w:r>
-    </w:p>
-    <w:p>
-      <w:pPr>
-        <w:rPr>
-          <w:rFonts w:ascii="Lao UI" w:hAnsi="Lao UI" w:cs="Lao UI"/>
-        </w:rPr>
-      </w:pPr>
-      <w:r>
-        <w:rPr>
-          <w:rFonts w:ascii="Lao UI" w:hAnsi="Lao UI" w:cs="Lao UI"/>
-        </w:rPr>
-        <w:t>Coffee-menu.html</w:t>
-      </w:r>
-    </w:p>
-    <w:p>
-      <w:pPr>
-        <w:rPr>
-          <w:rFonts w:ascii="Lao UI" w:hAnsi="Lao UI" w:cs="Lao UI"/>
-        </w:rPr>
-      </w:pPr>
-      <w:r>
-        <w:rPr>
-          <w:rFonts w:ascii="Lao UI" w:hAnsi="Lao UI" w:cs="Lao UI"/>
-        </w:rPr>
-        <w:t>Wholesale.html</w:t>
-      </w:r>
-    </w:p>
-    <w:p>
-      <w:pPr>
-        <w:rPr>
-          <w:rFonts w:ascii="Lao UI" w:hAnsi="Lao UI" w:cs="Lao UI"/>
-        </w:rPr>
-      </w:pPr>
-      <w:r>
-        <w:rPr>
-          <w:rFonts w:ascii="Lao UI" w:hAnsi="Lao UI" w:cs="Lao UI"/>
-        </w:rPr>
-        <w:t>(Rob did more design work)</w:t>
-      </w:r>
-    </w:p>
-    <w:p>
-      <w:pPr>
-        <w:pBdr>
-          <w:bottom w:val="single" w:sz="6" w:space="1" w:color="auto"/>
-        </w:pBdr>
-        <w:rPr>
-          <w:rFonts w:ascii="Lao UI" w:hAnsi="Lao UI" w:cs="Lao UI"/>
-        </w:rPr>
-      </w:pPr>
-      <w:r>
-        <w:rPr>
-          <w:rFonts w:ascii="Lao UI" w:hAnsi="Lao UI" w:cs="Lao UI"/>
-        </w:rPr>
-        <w:t>Individual pages - Sinead</w:t>
-      </w:r>
-    </w:p>
-    <w:p>
-      <w:pPr>
-        <w:rPr>
-          <w:rFonts w:ascii="Lao UI" w:hAnsi="Lao UI" w:cs="Lao UI"/>
-        </w:rPr>
-      </w:pPr>
-      <w:r>
-        <w:rPr>
-          <w:rFonts w:ascii="Lao UI" w:hAnsi="Lao UI" w:cs="Lao UI"/>
-        </w:rPr>
-        <w:t>About.html</w:t>
-      </w:r>
-    </w:p>
-    <w:p>
-      <w:pPr>
-        <w:rPr>
-          <w:rFonts w:ascii="Lao UI" w:hAnsi="Lao UI" w:cs="Lao UI"/>
-        </w:rPr>
-      </w:pPr>
-      <w:r>
-        <w:rPr>
-          <w:rFonts w:ascii="Lao UI" w:hAnsi="Lao UI" w:cs="Lao UI"/>
-        </w:rPr>
-        <w:t>Product-</w:t>
-      </w:r>
-      <w:proofErr w:type="spellStart"/>
-      <w:r>
-        <w:rPr>
-          <w:rFonts w:ascii="Lao UI" w:hAnsi="Lao UI" w:cs="Lao UI"/>
-        </w:rPr>
-        <w:t>merchandise.htlm</w:t>
-      </w:r>
-      <w:proofErr w:type="spellEnd"/>
-    </w:p>
-    <w:p>
-      <w:pPr>
-        <w:rPr>
-          <w:rFonts w:ascii="Lao UI" w:hAnsi="Lao UI" w:cs="Lao UI"/>
-        </w:rPr>
-      </w:pPr>
-      <w:r>
-        <w:rPr>
-          <w:rFonts w:ascii="Lao UI" w:hAnsi="Lao UI" w:cs="Lao UI"/>
-        </w:rPr>
-        <w:t>FAQ.html</w:t>
-      </w:r>
-    </w:p>
-    <w:p>
-      <w:pPr>
-        <w:rPr>
-          <w:rFonts w:ascii="Lao UI" w:hAnsi="Lao UI" w:cs="Lao UI"/>
-        </w:rPr>
-      </w:pPr>
-      <w:r>
-        <w:rPr>
-          <w:rFonts w:ascii="Lao UI" w:hAnsi="Lao UI" w:cs="Lao UI"/>
-        </w:rPr>
-        <w:t>Shop-merchandise.html</w:t>
-      </w:r>
-    </w:p>
-    <w:p>
-      <w:pPr>
-        <w:rPr>
-          <w:rFonts w:ascii="Lao UI" w:hAnsi="Lao UI" w:cs="Lao UI"/>
-        </w:rPr>
-      </w:pPr>
-      <w:r>
-        <w:rPr>
-          <w:rFonts w:ascii="Lao UI" w:hAnsi="Lao UI" w:cs="Lao UI"/>
-        </w:rPr>
-        <w:t>Subscription.html</w:t>
-      </w:r>
-    </w:p>
     <w:p/>
     <w:sectPr>
       <w:pgSz w:w="12240" w:h="15840"/>

</xml_diff>